<commit_message>
update screenflow outcome 1
</commit_message>
<xml_diff>
--- a/OUT-COMES.docx
+++ b/OUT-COMES.docx
@@ -183,8 +183,108 @@
                 <w:szCs w:val="28"/>
                 <w:lang w:val="vi-VN"/>
               </w:rPr>
-              <w:t>Cung cấp chức năng tạo đơn hàng tại quầy</w:t>
-            </w:r>
+              <w:t xml:space="preserve">Cung </w:t>
+            </w:r>
+            <w:proofErr w:type="spellStart"/>
+            <w:r>
+              <w:rPr>
+                <w:sz w:val="28"/>
+                <w:szCs w:val="28"/>
+                <w:lang w:val="vi-VN"/>
+              </w:rPr>
+              <w:t>cấp</w:t>
+            </w:r>
+            <w:proofErr w:type="spellEnd"/>
+            <w:r>
+              <w:rPr>
+                <w:sz w:val="28"/>
+                <w:szCs w:val="28"/>
+                <w:lang w:val="vi-VN"/>
+              </w:rPr>
+              <w:t xml:space="preserve"> </w:t>
+            </w:r>
+            <w:proofErr w:type="spellStart"/>
+            <w:r>
+              <w:rPr>
+                <w:sz w:val="28"/>
+                <w:szCs w:val="28"/>
+                <w:lang w:val="vi-VN"/>
+              </w:rPr>
+              <w:t>chức</w:t>
+            </w:r>
+            <w:proofErr w:type="spellEnd"/>
+            <w:r>
+              <w:rPr>
+                <w:sz w:val="28"/>
+                <w:szCs w:val="28"/>
+                <w:lang w:val="vi-VN"/>
+              </w:rPr>
+              <w:t xml:space="preserve"> năng </w:t>
+            </w:r>
+            <w:proofErr w:type="spellStart"/>
+            <w:r>
+              <w:rPr>
+                <w:sz w:val="28"/>
+                <w:szCs w:val="28"/>
+                <w:lang w:val="vi-VN"/>
+              </w:rPr>
+              <w:t>tạo</w:t>
+            </w:r>
+            <w:proofErr w:type="spellEnd"/>
+            <w:r>
+              <w:rPr>
+                <w:sz w:val="28"/>
+                <w:szCs w:val="28"/>
+                <w:lang w:val="vi-VN"/>
+              </w:rPr>
+              <w:t xml:space="preserve"> đơn </w:t>
+            </w:r>
+            <w:proofErr w:type="spellStart"/>
+            <w:r>
+              <w:rPr>
+                <w:sz w:val="28"/>
+                <w:szCs w:val="28"/>
+                <w:lang w:val="vi-VN"/>
+              </w:rPr>
+              <w:t>hàng</w:t>
+            </w:r>
+            <w:proofErr w:type="spellEnd"/>
+            <w:r>
+              <w:rPr>
+                <w:sz w:val="28"/>
+                <w:szCs w:val="28"/>
+                <w:lang w:val="vi-VN"/>
+              </w:rPr>
+              <w:t xml:space="preserve"> </w:t>
+            </w:r>
+            <w:proofErr w:type="spellStart"/>
+            <w:r>
+              <w:rPr>
+                <w:sz w:val="28"/>
+                <w:szCs w:val="28"/>
+                <w:lang w:val="vi-VN"/>
+              </w:rPr>
+              <w:t>tại</w:t>
+            </w:r>
+            <w:proofErr w:type="spellEnd"/>
+            <w:r>
+              <w:rPr>
+                <w:sz w:val="28"/>
+                <w:szCs w:val="28"/>
+                <w:lang w:val="vi-VN"/>
+              </w:rPr>
+              <w:t xml:space="preserve"> </w:t>
+            </w:r>
+            <w:proofErr w:type="spellStart"/>
+            <w:r>
+              <w:rPr>
+                <w:sz w:val="28"/>
+                <w:szCs w:val="28"/>
+                <w:lang w:val="vi-VN"/>
+              </w:rPr>
+              <w:t>quầy</w:t>
+            </w:r>
+            <w:proofErr w:type="spellEnd"/>
           </w:p>
         </w:tc>
         <w:tc>
@@ -217,8 +317,36 @@
                 <w:szCs w:val="28"/>
                 <w:lang w:val="vi-VN"/>
               </w:rPr>
-              <w:t>Nhân viên bán hàng</w:t>
-            </w:r>
+              <w:t xml:space="preserve">Nhân viên </w:t>
+            </w:r>
+            <w:proofErr w:type="spellStart"/>
+            <w:r>
+              <w:rPr>
+                <w:sz w:val="28"/>
+                <w:szCs w:val="28"/>
+                <w:lang w:val="vi-VN"/>
+              </w:rPr>
+              <w:t>bán</w:t>
+            </w:r>
+            <w:proofErr w:type="spellEnd"/>
+            <w:r>
+              <w:rPr>
+                <w:sz w:val="28"/>
+                <w:szCs w:val="28"/>
+                <w:lang w:val="vi-VN"/>
+              </w:rPr>
+              <w:t xml:space="preserve"> </w:t>
+            </w:r>
+            <w:proofErr w:type="spellStart"/>
+            <w:r>
+              <w:rPr>
+                <w:sz w:val="28"/>
+                <w:szCs w:val="28"/>
+                <w:lang w:val="vi-VN"/>
+              </w:rPr>
+              <w:t>hàng</w:t>
+            </w:r>
+            <w:proofErr w:type="spellEnd"/>
           </w:p>
         </w:tc>
         <w:tc>
@@ -246,13 +374,189 @@
                 <w:szCs w:val="28"/>
               </w:rPr>
             </w:pPr>
-            <w:r>
-              <w:rPr>
-                <w:sz w:val="28"/>
-                <w:szCs w:val="28"/>
-                <w:lang w:val="vi-VN"/>
-              </w:rPr>
-              <w:t>Giúp bán hàng nhanh chóng, chính xác</w:t>
+            <w:proofErr w:type="spellStart"/>
+            <w:r>
+              <w:rPr>
+                <w:sz w:val="28"/>
+                <w:szCs w:val="28"/>
+                <w:lang w:val="vi-VN"/>
+              </w:rPr>
+              <w:t>Giúp</w:t>
+            </w:r>
+            <w:proofErr w:type="spellEnd"/>
+            <w:r>
+              <w:rPr>
+                <w:sz w:val="28"/>
+                <w:szCs w:val="28"/>
+                <w:lang w:val="vi-VN"/>
+              </w:rPr>
+              <w:t xml:space="preserve"> </w:t>
+            </w:r>
+            <w:proofErr w:type="spellStart"/>
+            <w:r>
+              <w:rPr>
+                <w:sz w:val="28"/>
+                <w:szCs w:val="28"/>
+                <w:lang w:val="vi-VN"/>
+              </w:rPr>
+              <w:t>bán</w:t>
+            </w:r>
+            <w:proofErr w:type="spellEnd"/>
+            <w:r>
+              <w:rPr>
+                <w:sz w:val="28"/>
+                <w:szCs w:val="28"/>
+                <w:lang w:val="vi-VN"/>
+              </w:rPr>
+              <w:t xml:space="preserve"> </w:t>
+            </w:r>
+            <w:proofErr w:type="spellStart"/>
+            <w:r>
+              <w:rPr>
+                <w:sz w:val="28"/>
+                <w:szCs w:val="28"/>
+                <w:lang w:val="vi-VN"/>
+              </w:rPr>
+              <w:t>hàng</w:t>
+            </w:r>
+            <w:proofErr w:type="spellEnd"/>
+            <w:r>
+              <w:rPr>
+                <w:sz w:val="28"/>
+                <w:szCs w:val="28"/>
+                <w:lang w:val="vi-VN"/>
+              </w:rPr>
+              <w:t xml:space="preserve"> nhanh </w:t>
+            </w:r>
+            <w:proofErr w:type="spellStart"/>
+            <w:r>
+              <w:rPr>
+                <w:sz w:val="28"/>
+                <w:szCs w:val="28"/>
+                <w:lang w:val="vi-VN"/>
+              </w:rPr>
+              <w:t>chóng</w:t>
+            </w:r>
+            <w:proofErr w:type="spellEnd"/>
+            <w:r>
+              <w:rPr>
+                <w:sz w:val="28"/>
+                <w:szCs w:val="28"/>
+              </w:rPr>
+              <w:t xml:space="preserve"> </w:t>
+            </w:r>
+            <w:proofErr w:type="spellStart"/>
+            <w:r>
+              <w:rPr>
+                <w:sz w:val="28"/>
+                <w:szCs w:val="28"/>
+              </w:rPr>
+              <w:t>chỉ</w:t>
+            </w:r>
+            <w:proofErr w:type="spellEnd"/>
+            <w:r>
+              <w:rPr>
+                <w:sz w:val="28"/>
+                <w:szCs w:val="28"/>
+              </w:rPr>
+              <w:t xml:space="preserve"> </w:t>
+            </w:r>
+            <w:proofErr w:type="spellStart"/>
+            <w:r>
+              <w:rPr>
+                <w:sz w:val="28"/>
+                <w:szCs w:val="28"/>
+              </w:rPr>
+              <w:t>với</w:t>
+            </w:r>
+            <w:proofErr w:type="spellEnd"/>
+            <w:r>
+              <w:rPr>
+                <w:sz w:val="28"/>
+                <w:szCs w:val="28"/>
+              </w:rPr>
+              <w:t xml:space="preserve"> 3 </w:t>
+            </w:r>
+            <w:proofErr w:type="spellStart"/>
+            <w:r>
+              <w:rPr>
+                <w:sz w:val="28"/>
+                <w:szCs w:val="28"/>
+              </w:rPr>
+              <w:t>bước</w:t>
+            </w:r>
+            <w:proofErr w:type="spellEnd"/>
+            <w:r>
+              <w:rPr>
+                <w:sz w:val="28"/>
+                <w:szCs w:val="28"/>
+                <w:lang w:val="vi-VN"/>
+              </w:rPr>
+              <w:t xml:space="preserve">, </w:t>
+            </w:r>
+            <w:proofErr w:type="spellStart"/>
+            <w:r>
+              <w:rPr>
+                <w:sz w:val="28"/>
+                <w:szCs w:val="28"/>
+              </w:rPr>
+              <w:t>tính</w:t>
+            </w:r>
+            <w:proofErr w:type="spellEnd"/>
+            <w:r>
+              <w:rPr>
+                <w:sz w:val="28"/>
+                <w:szCs w:val="28"/>
+              </w:rPr>
+              <w:t xml:space="preserve"> </w:t>
+            </w:r>
+            <w:proofErr w:type="spellStart"/>
+            <w:r>
+              <w:rPr>
+                <w:sz w:val="28"/>
+                <w:szCs w:val="28"/>
+              </w:rPr>
+              <w:t>toán</w:t>
+            </w:r>
+            <w:proofErr w:type="spellEnd"/>
+            <w:r>
+              <w:rPr>
+                <w:sz w:val="28"/>
+                <w:szCs w:val="28"/>
+              </w:rPr>
+              <w:t xml:space="preserve"> </w:t>
+            </w:r>
+            <w:proofErr w:type="spellStart"/>
+            <w:r>
+              <w:rPr>
+                <w:sz w:val="28"/>
+                <w:szCs w:val="28"/>
+              </w:rPr>
+              <w:t>chính</w:t>
+            </w:r>
+            <w:proofErr w:type="spellEnd"/>
+            <w:r>
+              <w:rPr>
+                <w:sz w:val="28"/>
+                <w:szCs w:val="28"/>
+              </w:rPr>
+              <w:t xml:space="preserve"> </w:t>
+            </w:r>
+            <w:proofErr w:type="spellStart"/>
+            <w:r>
+              <w:rPr>
+                <w:sz w:val="28"/>
+                <w:szCs w:val="28"/>
+              </w:rPr>
+              <w:t>xác</w:t>
+            </w:r>
+            <w:proofErr w:type="spellEnd"/>
+            <w:r>
+              <w:rPr>
+                <w:sz w:val="28"/>
+                <w:szCs w:val="28"/>
+              </w:rPr>
+              <w:t xml:space="preserve"> </w:t>
             </w:r>
           </w:p>
         </w:tc>
@@ -282,36 +586,117 @@
                 <w:szCs w:val="28"/>
               </w:rPr>
             </w:pPr>
-            <w:r>
-              <w:rPr>
-                <w:sz w:val="28"/>
-                <w:szCs w:val="28"/>
-                <w:lang w:val="vi-VN"/>
-              </w:rPr>
-              <w:t xml:space="preserve">Tạo ra chức năng </w:t>
-            </w:r>
-            <w:r>
-              <w:rPr>
-                <w:sz w:val="28"/>
-                <w:szCs w:val="28"/>
-              </w:rPr>
-              <w:t>thao tác</w:t>
-            </w:r>
-            <w:r>
-              <w:rPr>
-                <w:sz w:val="28"/>
-                <w:szCs w:val="28"/>
-                <w:lang w:val="vi-VN"/>
-              </w:rPr>
-              <w:t xml:space="preserve"> đơn hàng</w:t>
-            </w:r>
-            <w:r>
-              <w:rPr>
-                <w:sz w:val="28"/>
-                <w:szCs w:val="28"/>
-              </w:rPr>
-              <w:t xml:space="preserve"> đã tạo</w:t>
-            </w:r>
+            <w:proofErr w:type="spellStart"/>
+            <w:r>
+              <w:rPr>
+                <w:sz w:val="28"/>
+                <w:szCs w:val="28"/>
+                <w:lang w:val="vi-VN"/>
+              </w:rPr>
+              <w:t>Tạo</w:t>
+            </w:r>
+            <w:proofErr w:type="spellEnd"/>
+            <w:r>
+              <w:rPr>
+                <w:sz w:val="28"/>
+                <w:szCs w:val="28"/>
+                <w:lang w:val="vi-VN"/>
+              </w:rPr>
+              <w:t xml:space="preserve"> ra </w:t>
+            </w:r>
+            <w:proofErr w:type="spellStart"/>
+            <w:r>
+              <w:rPr>
+                <w:sz w:val="28"/>
+                <w:szCs w:val="28"/>
+                <w:lang w:val="vi-VN"/>
+              </w:rPr>
+              <w:t>chức</w:t>
+            </w:r>
+            <w:proofErr w:type="spellEnd"/>
+            <w:r>
+              <w:rPr>
+                <w:sz w:val="28"/>
+                <w:szCs w:val="28"/>
+                <w:lang w:val="vi-VN"/>
+              </w:rPr>
+              <w:t xml:space="preserve"> năng </w:t>
+            </w:r>
+            <w:proofErr w:type="spellStart"/>
+            <w:r>
+              <w:rPr>
+                <w:sz w:val="28"/>
+                <w:szCs w:val="28"/>
+              </w:rPr>
+              <w:t>thao</w:t>
+            </w:r>
+            <w:proofErr w:type="spellEnd"/>
+            <w:r>
+              <w:rPr>
+                <w:sz w:val="28"/>
+                <w:szCs w:val="28"/>
+              </w:rPr>
+              <w:t xml:space="preserve"> </w:t>
+            </w:r>
+            <w:proofErr w:type="spellStart"/>
+            <w:r>
+              <w:rPr>
+                <w:sz w:val="28"/>
+                <w:szCs w:val="28"/>
+              </w:rPr>
+              <w:t>tác</w:t>
+            </w:r>
+            <w:proofErr w:type="spellEnd"/>
+            <w:r>
+              <w:rPr>
+                <w:sz w:val="28"/>
+                <w:szCs w:val="28"/>
+                <w:lang w:val="vi-VN"/>
+              </w:rPr>
+              <w:t xml:space="preserve"> đơn </w:t>
+            </w:r>
+            <w:proofErr w:type="spellStart"/>
+            <w:r>
+              <w:rPr>
+                <w:sz w:val="28"/>
+                <w:szCs w:val="28"/>
+                <w:lang w:val="vi-VN"/>
+              </w:rPr>
+              <w:t>hàng</w:t>
+            </w:r>
+            <w:proofErr w:type="spellEnd"/>
+            <w:r>
+              <w:rPr>
+                <w:sz w:val="28"/>
+                <w:szCs w:val="28"/>
+              </w:rPr>
+              <w:t xml:space="preserve"> </w:t>
+            </w:r>
+            <w:proofErr w:type="spellStart"/>
+            <w:r>
+              <w:rPr>
+                <w:sz w:val="28"/>
+                <w:szCs w:val="28"/>
+              </w:rPr>
+              <w:t>đã</w:t>
+            </w:r>
+            <w:proofErr w:type="spellEnd"/>
+            <w:r>
+              <w:rPr>
+                <w:sz w:val="28"/>
+                <w:szCs w:val="28"/>
+              </w:rPr>
+              <w:t xml:space="preserve"> </w:t>
+            </w:r>
+            <w:proofErr w:type="spellStart"/>
+            <w:r>
+              <w:rPr>
+                <w:sz w:val="28"/>
+                <w:szCs w:val="28"/>
+              </w:rPr>
+              <w:t>tạo</w:t>
+            </w:r>
+            <w:proofErr w:type="spellEnd"/>
           </w:p>
         </w:tc>
         <w:tc>
@@ -345,8 +730,36 @@
                 <w:szCs w:val="28"/>
                 <w:lang w:val="vi-VN"/>
               </w:rPr>
-              <w:t>Nhân viên bán hàng</w:t>
-            </w:r>
+              <w:t xml:space="preserve">Nhân viên </w:t>
+            </w:r>
+            <w:proofErr w:type="spellStart"/>
+            <w:r>
+              <w:rPr>
+                <w:sz w:val="28"/>
+                <w:szCs w:val="28"/>
+                <w:lang w:val="vi-VN"/>
+              </w:rPr>
+              <w:t>bán</w:t>
+            </w:r>
+            <w:proofErr w:type="spellEnd"/>
+            <w:r>
+              <w:rPr>
+                <w:sz w:val="28"/>
+                <w:szCs w:val="28"/>
+                <w:lang w:val="vi-VN"/>
+              </w:rPr>
+              <w:t xml:space="preserve"> </w:t>
+            </w:r>
+            <w:proofErr w:type="spellStart"/>
+            <w:r>
+              <w:rPr>
+                <w:sz w:val="28"/>
+                <w:szCs w:val="28"/>
+                <w:lang w:val="vi-VN"/>
+              </w:rPr>
+              <w:t>hàng</w:t>
+            </w:r>
+            <w:proofErr w:type="spellEnd"/>
           </w:p>
         </w:tc>
         <w:tc>
@@ -374,13 +787,59 @@
                 <w:szCs w:val="28"/>
               </w:rPr>
             </w:pPr>
-            <w:r>
-              <w:rPr>
-                <w:sz w:val="28"/>
-                <w:szCs w:val="28"/>
-                <w:lang w:val="vi-VN"/>
-              </w:rPr>
-              <w:t>Giúp người dùng d</w:t>
+            <w:proofErr w:type="spellStart"/>
+            <w:r>
+              <w:rPr>
+                <w:sz w:val="28"/>
+                <w:szCs w:val="28"/>
+                <w:lang w:val="vi-VN"/>
+              </w:rPr>
+              <w:t>Giúp</w:t>
+            </w:r>
+            <w:proofErr w:type="spellEnd"/>
+            <w:r>
+              <w:rPr>
+                <w:sz w:val="28"/>
+                <w:szCs w:val="28"/>
+                <w:lang w:val="vi-VN"/>
+              </w:rPr>
+              <w:t xml:space="preserve"> </w:t>
+            </w:r>
+            <w:proofErr w:type="spellStart"/>
+            <w:r>
+              <w:rPr>
+                <w:sz w:val="28"/>
+                <w:szCs w:val="28"/>
+                <w:lang w:val="vi-VN"/>
+              </w:rPr>
+              <w:t>người</w:t>
+            </w:r>
+            <w:proofErr w:type="spellEnd"/>
+            <w:r>
+              <w:rPr>
+                <w:sz w:val="28"/>
+                <w:szCs w:val="28"/>
+                <w:lang w:val="vi-VN"/>
+              </w:rPr>
+              <w:t xml:space="preserve"> </w:t>
+            </w:r>
+            <w:proofErr w:type="spellStart"/>
+            <w:r>
+              <w:rPr>
+                <w:sz w:val="28"/>
+                <w:szCs w:val="28"/>
+                <w:lang w:val="vi-VN"/>
+              </w:rPr>
+              <w:t>dùng</w:t>
+            </w:r>
+            <w:proofErr w:type="spellEnd"/>
+            <w:r>
+              <w:rPr>
+                <w:sz w:val="28"/>
+                <w:szCs w:val="28"/>
+                <w:lang w:val="vi-VN"/>
+              </w:rPr>
+              <w:t xml:space="preserve"> d</w:t>
             </w:r>
             <w:r>
               <w:rPr>
@@ -395,23 +854,104 @@
                 <w:szCs w:val="28"/>
                 <w:lang w:val="vi-VN"/>
               </w:rPr>
-              <w:t xml:space="preserve"> dàng tra cứu</w:t>
-            </w:r>
-            <w:r>
-              <w:rPr>
-                <w:sz w:val="28"/>
-                <w:szCs w:val="28"/>
-              </w:rPr>
-              <w:t>,thao tác</w:t>
-            </w:r>
-            <w:r>
-              <w:rPr>
-                <w:sz w:val="28"/>
-                <w:szCs w:val="28"/>
-                <w:lang w:val="vi-VN"/>
-              </w:rPr>
-              <w:t xml:space="preserve"> các đơn hàng</w:t>
-            </w:r>
+              <w:t xml:space="preserve"> </w:t>
+            </w:r>
+            <w:proofErr w:type="spellStart"/>
+            <w:r>
+              <w:rPr>
+                <w:sz w:val="28"/>
+                <w:szCs w:val="28"/>
+                <w:lang w:val="vi-VN"/>
+              </w:rPr>
+              <w:t>dàng</w:t>
+            </w:r>
+            <w:proofErr w:type="spellEnd"/>
+            <w:r>
+              <w:rPr>
+                <w:sz w:val="28"/>
+                <w:szCs w:val="28"/>
+                <w:lang w:val="vi-VN"/>
+              </w:rPr>
+              <w:t xml:space="preserve"> tra </w:t>
+            </w:r>
+            <w:proofErr w:type="spellStart"/>
+            <w:r>
+              <w:rPr>
+                <w:sz w:val="28"/>
+                <w:szCs w:val="28"/>
+                <w:lang w:val="vi-VN"/>
+              </w:rPr>
+              <w:t>cứu</w:t>
+            </w:r>
+            <w:proofErr w:type="spellEnd"/>
+            <w:r>
+              <w:rPr>
+                <w:sz w:val="28"/>
+                <w:szCs w:val="28"/>
+              </w:rPr>
+              <w:t>,</w:t>
+            </w:r>
+            <w:proofErr w:type="spellStart"/>
+            <w:r>
+              <w:rPr>
+                <w:sz w:val="28"/>
+                <w:szCs w:val="28"/>
+              </w:rPr>
+              <w:t>thao</w:t>
+            </w:r>
+            <w:proofErr w:type="spellEnd"/>
+            <w:r>
+              <w:rPr>
+                <w:sz w:val="28"/>
+                <w:szCs w:val="28"/>
+              </w:rPr>
+              <w:t xml:space="preserve"> </w:t>
+            </w:r>
+            <w:proofErr w:type="spellStart"/>
+            <w:r>
+              <w:rPr>
+                <w:sz w:val="28"/>
+                <w:szCs w:val="28"/>
+              </w:rPr>
+              <w:t>tác</w:t>
+            </w:r>
+            <w:proofErr w:type="spellEnd"/>
+            <w:r>
+              <w:rPr>
+                <w:sz w:val="28"/>
+                <w:szCs w:val="28"/>
+                <w:lang w:val="vi-VN"/>
+              </w:rPr>
+              <w:t xml:space="preserve"> </w:t>
+            </w:r>
+            <w:proofErr w:type="spellStart"/>
+            <w:r>
+              <w:rPr>
+                <w:sz w:val="28"/>
+                <w:szCs w:val="28"/>
+                <w:lang w:val="vi-VN"/>
+              </w:rPr>
+              <w:t>các</w:t>
+            </w:r>
+            <w:proofErr w:type="spellEnd"/>
+            <w:r>
+              <w:rPr>
+                <w:sz w:val="28"/>
+                <w:szCs w:val="28"/>
+                <w:lang w:val="vi-VN"/>
+              </w:rPr>
+              <w:t xml:space="preserve"> đơn </w:t>
+            </w:r>
+            <w:proofErr w:type="spellStart"/>
+            <w:r>
+              <w:rPr>
+                <w:sz w:val="28"/>
+                <w:szCs w:val="28"/>
+                <w:lang w:val="vi-VN"/>
+              </w:rPr>
+              <w:t>hàng</w:t>
+            </w:r>
+            <w:proofErr w:type="spellEnd"/>
           </w:p>
         </w:tc>
       </w:tr>
@@ -440,13 +980,79 @@
                 <w:lang w:val="vi-VN"/>
               </w:rPr>
             </w:pPr>
-            <w:r>
-              <w:rPr>
-                <w:sz w:val="28"/>
-                <w:szCs w:val="28"/>
-              </w:rPr>
-              <w:t>Tạo ra chức năng thống kê</w:t>
-            </w:r>
+            <w:proofErr w:type="spellStart"/>
+            <w:r>
+              <w:rPr>
+                <w:sz w:val="28"/>
+                <w:szCs w:val="28"/>
+              </w:rPr>
+              <w:t>Tạo</w:t>
+            </w:r>
+            <w:proofErr w:type="spellEnd"/>
+            <w:r>
+              <w:rPr>
+                <w:sz w:val="28"/>
+                <w:szCs w:val="28"/>
+              </w:rPr>
+              <w:t xml:space="preserve"> ra </w:t>
+            </w:r>
+            <w:proofErr w:type="spellStart"/>
+            <w:r>
+              <w:rPr>
+                <w:sz w:val="28"/>
+                <w:szCs w:val="28"/>
+              </w:rPr>
+              <w:t>chức</w:t>
+            </w:r>
+            <w:proofErr w:type="spellEnd"/>
+            <w:r>
+              <w:rPr>
+                <w:sz w:val="28"/>
+                <w:szCs w:val="28"/>
+              </w:rPr>
+              <w:t xml:space="preserve"> </w:t>
+            </w:r>
+            <w:proofErr w:type="spellStart"/>
+            <w:r>
+              <w:rPr>
+                <w:sz w:val="28"/>
+                <w:szCs w:val="28"/>
+              </w:rPr>
+              <w:t>năng</w:t>
+            </w:r>
+            <w:proofErr w:type="spellEnd"/>
+            <w:r>
+              <w:rPr>
+                <w:sz w:val="28"/>
+                <w:szCs w:val="28"/>
+              </w:rPr>
+              <w:t xml:space="preserve"> </w:t>
+            </w:r>
+            <w:proofErr w:type="spellStart"/>
+            <w:r>
+              <w:rPr>
+                <w:sz w:val="28"/>
+                <w:szCs w:val="28"/>
+              </w:rPr>
+              <w:t>thống</w:t>
+            </w:r>
+            <w:proofErr w:type="spellEnd"/>
+            <w:r>
+              <w:rPr>
+                <w:sz w:val="28"/>
+                <w:szCs w:val="28"/>
+              </w:rPr>
+              <w:t xml:space="preserve"> </w:t>
+            </w:r>
+            <w:proofErr w:type="spellStart"/>
+            <w:r>
+              <w:rPr>
+                <w:sz w:val="28"/>
+                <w:szCs w:val="28"/>
+              </w:rPr>
+              <w:t>kê</w:t>
+            </w:r>
+            <w:proofErr w:type="spellEnd"/>
             <w:r>
               <w:rPr>
                 <w:sz w:val="28"/>
@@ -471,21 +1077,67 @@
               </w:rPr>
               <w:t xml:space="preserve"> </w:t>
             </w:r>
-            <w:r>
-              <w:rPr>
-                <w:sz w:val="28"/>
-                <w:szCs w:val="28"/>
-                <w:lang w:val="vi-VN"/>
-              </w:rPr>
-              <w:t>bán hàng theo</w:t>
-            </w:r>
-            <w:r>
-              <w:rPr>
-                <w:sz w:val="28"/>
-                <w:szCs w:val="28"/>
-                <w:lang w:val="vi-VN"/>
-              </w:rPr>
-              <w:t xml:space="preserve"> tháng </w:t>
+            <w:proofErr w:type="spellStart"/>
+            <w:r>
+              <w:rPr>
+                <w:sz w:val="28"/>
+                <w:szCs w:val="28"/>
+                <w:lang w:val="vi-VN"/>
+              </w:rPr>
+              <w:t>bán</w:t>
+            </w:r>
+            <w:proofErr w:type="spellEnd"/>
+            <w:r>
+              <w:rPr>
+                <w:sz w:val="28"/>
+                <w:szCs w:val="28"/>
+                <w:lang w:val="vi-VN"/>
+              </w:rPr>
+              <w:t xml:space="preserve"> </w:t>
+            </w:r>
+            <w:proofErr w:type="spellStart"/>
+            <w:r>
+              <w:rPr>
+                <w:sz w:val="28"/>
+                <w:szCs w:val="28"/>
+                <w:lang w:val="vi-VN"/>
+              </w:rPr>
+              <w:t>hàng</w:t>
+            </w:r>
+            <w:proofErr w:type="spellEnd"/>
+            <w:r>
+              <w:rPr>
+                <w:sz w:val="28"/>
+                <w:szCs w:val="28"/>
+                <w:lang w:val="vi-VN"/>
+              </w:rPr>
+              <w:t xml:space="preserve"> theo</w:t>
+            </w:r>
+            <w:r>
+              <w:rPr>
+                <w:sz w:val="28"/>
+                <w:szCs w:val="28"/>
+                <w:lang w:val="vi-VN"/>
+              </w:rPr>
+              <w:t xml:space="preserve"> </w:t>
+            </w:r>
+            <w:proofErr w:type="spellStart"/>
+            <w:r>
+              <w:rPr>
+                <w:sz w:val="28"/>
+                <w:szCs w:val="28"/>
+                <w:lang w:val="vi-VN"/>
+              </w:rPr>
+              <w:t>tháng</w:t>
+            </w:r>
+            <w:proofErr w:type="spellEnd"/>
+            <w:r>
+              <w:rPr>
+                <w:sz w:val="28"/>
+                <w:szCs w:val="28"/>
+                <w:lang w:val="vi-VN"/>
+              </w:rPr>
+              <w:t xml:space="preserve"> </w:t>
             </w:r>
           </w:p>
         </w:tc>
@@ -512,6 +1164,7 @@
                 <w:szCs w:val="28"/>
               </w:rPr>
             </w:pPr>
+            <w:proofErr w:type="spellStart"/>
             <w:r>
               <w:rPr>
                 <w:sz w:val="28"/>
@@ -519,14 +1172,43 @@
               </w:rPr>
               <w:t>Chủ</w:t>
             </w:r>
-            <w:r>
-              <w:rPr>
-                <w:sz w:val="28"/>
-                <w:szCs w:val="28"/>
-                <w:lang w:val="vi-VN"/>
-              </w:rPr>
-              <w:t xml:space="preserve"> cửa hàng</w:t>
-            </w:r>
+            <w:proofErr w:type="spellEnd"/>
+            <w:r>
+              <w:rPr>
+                <w:sz w:val="28"/>
+                <w:szCs w:val="28"/>
+                <w:lang w:val="vi-VN"/>
+              </w:rPr>
+              <w:t xml:space="preserve"> </w:t>
+            </w:r>
+            <w:proofErr w:type="spellStart"/>
+            <w:r>
+              <w:rPr>
+                <w:sz w:val="28"/>
+                <w:szCs w:val="28"/>
+                <w:lang w:val="vi-VN"/>
+              </w:rPr>
+              <w:t>cửa</w:t>
+            </w:r>
+            <w:proofErr w:type="spellEnd"/>
+            <w:r>
+              <w:rPr>
+                <w:sz w:val="28"/>
+                <w:szCs w:val="28"/>
+                <w:lang w:val="vi-VN"/>
+              </w:rPr>
+              <w:t xml:space="preserve"> </w:t>
+            </w:r>
+            <w:proofErr w:type="spellStart"/>
+            <w:r>
+              <w:rPr>
+                <w:sz w:val="28"/>
+                <w:szCs w:val="28"/>
+                <w:lang w:val="vi-VN"/>
+              </w:rPr>
+              <w:t>hàng</w:t>
+            </w:r>
+            <w:proofErr w:type="spellEnd"/>
           </w:p>
         </w:tc>
         <w:tc>
@@ -553,21 +1235,121 @@
                 <w:szCs w:val="28"/>
               </w:rPr>
             </w:pPr>
-            <w:r>
-              <w:rPr>
-                <w:sz w:val="28"/>
-                <w:szCs w:val="28"/>
-                <w:lang w:val="vi-VN"/>
-              </w:rPr>
-              <w:t xml:space="preserve">Giúp người dùng xem được doanh thu nhanh và </w:t>
-            </w:r>
-            <w:r>
-              <w:rPr>
-                <w:sz w:val="28"/>
-                <w:szCs w:val="28"/>
-              </w:rPr>
-              <w:t>trực quan</w:t>
-            </w:r>
+            <w:proofErr w:type="spellStart"/>
+            <w:r>
+              <w:rPr>
+                <w:sz w:val="28"/>
+                <w:szCs w:val="28"/>
+                <w:lang w:val="vi-VN"/>
+              </w:rPr>
+              <w:t>Giúp</w:t>
+            </w:r>
+            <w:proofErr w:type="spellEnd"/>
+            <w:r>
+              <w:rPr>
+                <w:sz w:val="28"/>
+                <w:szCs w:val="28"/>
+                <w:lang w:val="vi-VN"/>
+              </w:rPr>
+              <w:t xml:space="preserve"> </w:t>
+            </w:r>
+            <w:proofErr w:type="spellStart"/>
+            <w:r>
+              <w:rPr>
+                <w:sz w:val="28"/>
+                <w:szCs w:val="28"/>
+                <w:lang w:val="vi-VN"/>
+              </w:rPr>
+              <w:t>người</w:t>
+            </w:r>
+            <w:proofErr w:type="spellEnd"/>
+            <w:r>
+              <w:rPr>
+                <w:sz w:val="28"/>
+                <w:szCs w:val="28"/>
+                <w:lang w:val="vi-VN"/>
+              </w:rPr>
+              <w:t xml:space="preserve"> </w:t>
+            </w:r>
+            <w:proofErr w:type="spellStart"/>
+            <w:r>
+              <w:rPr>
+                <w:sz w:val="28"/>
+                <w:szCs w:val="28"/>
+                <w:lang w:val="vi-VN"/>
+              </w:rPr>
+              <w:t>dùng</w:t>
+            </w:r>
+            <w:proofErr w:type="spellEnd"/>
+            <w:r>
+              <w:rPr>
+                <w:sz w:val="28"/>
+                <w:szCs w:val="28"/>
+                <w:lang w:val="vi-VN"/>
+              </w:rPr>
+              <w:t xml:space="preserve"> xem </w:t>
+            </w:r>
+            <w:proofErr w:type="spellStart"/>
+            <w:r>
+              <w:rPr>
+                <w:sz w:val="28"/>
+                <w:szCs w:val="28"/>
+                <w:lang w:val="vi-VN"/>
+              </w:rPr>
+              <w:t>được</w:t>
+            </w:r>
+            <w:proofErr w:type="spellEnd"/>
+            <w:r>
+              <w:rPr>
+                <w:sz w:val="28"/>
+                <w:szCs w:val="28"/>
+                <w:lang w:val="vi-VN"/>
+              </w:rPr>
+              <w:t xml:space="preserve"> doanh thu nhanh </w:t>
+            </w:r>
+            <w:proofErr w:type="spellStart"/>
+            <w:r>
+              <w:rPr>
+                <w:sz w:val="28"/>
+                <w:szCs w:val="28"/>
+                <w:lang w:val="vi-VN"/>
+              </w:rPr>
+              <w:t>và</w:t>
+            </w:r>
+            <w:proofErr w:type="spellEnd"/>
+            <w:r>
+              <w:rPr>
+                <w:sz w:val="28"/>
+                <w:szCs w:val="28"/>
+                <w:lang w:val="vi-VN"/>
+              </w:rPr>
+              <w:t xml:space="preserve"> </w:t>
+            </w:r>
+            <w:proofErr w:type="spellStart"/>
+            <w:r>
+              <w:rPr>
+                <w:sz w:val="28"/>
+                <w:szCs w:val="28"/>
+              </w:rPr>
+              <w:t>trực</w:t>
+            </w:r>
+            <w:proofErr w:type="spellEnd"/>
+            <w:r>
+              <w:rPr>
+                <w:sz w:val="28"/>
+                <w:szCs w:val="28"/>
+              </w:rPr>
+              <w:t xml:space="preserve"> </w:t>
+            </w:r>
+            <w:proofErr w:type="spellStart"/>
+            <w:r>
+              <w:rPr>
+                <w:sz w:val="28"/>
+                <w:szCs w:val="28"/>
+              </w:rPr>
+              <w:t>quan</w:t>
+            </w:r>
+            <w:proofErr w:type="spellEnd"/>
           </w:p>
         </w:tc>
       </w:tr>
@@ -1013,7 +1795,7 @@
     <w:lsdException w:name="Unresolved Mention" w:semiHidden="1" w:unhideWhenUsed="1"/>
     <w:lsdException w:name="Smart Link" w:semiHidden="1" w:unhideWhenUsed="1"/>
   </w:latentStyles>
-  <w:style w:type="paragraph" w:default="1" w:styleId="Normal">
+  <w:style w:type="paragraph" w:default="1" w:styleId="Binhthng">
     <w:name w:val="Normal"/>
     <w:qFormat/>
     <w:rsid w:val="00B05D0D"/>
@@ -1031,13 +1813,13 @@
       <w:lang w:eastAsia="zh-CN" w:bidi="hi-IN"/>
     </w:rPr>
   </w:style>
-  <w:style w:type="character" w:default="1" w:styleId="DefaultParagraphFont">
+  <w:style w:type="character" w:default="1" w:styleId="Phngmcinhcuaoanvn">
     <w:name w:val="Default Paragraph Font"/>
     <w:uiPriority w:val="1"/>
     <w:semiHidden/>
     <w:unhideWhenUsed/>
   </w:style>
-  <w:style w:type="table" w:default="1" w:styleId="TableNormal">
+  <w:style w:type="table" w:default="1" w:styleId="BangThngthng">
     <w:name w:val="Normal Table"/>
     <w:uiPriority w:val="99"/>
     <w:semiHidden/>
@@ -1052,7 +1834,7 @@
       </w:tblCellMar>
     </w:tblPr>
   </w:style>
-  <w:style w:type="numbering" w:default="1" w:styleId="NoList">
+  <w:style w:type="numbering" w:default="1" w:styleId="Khngco">
     <w:name w:val="No List"/>
     <w:uiPriority w:val="99"/>
     <w:semiHidden/>

</xml_diff>

<commit_message>
add mobile version mockup for outcome2
</commit_message>
<xml_diff>
--- a/OUT-COMES.docx
+++ b/OUT-COMES.docx
@@ -1,13 +1,12 @@
 
 <file path=word/document.xml><?xml version="1.0" encoding="utf-8"?>
-<w:document xmlns:o="urn:schemas-microsoft-com:office:office" xmlns:r="http://schemas.openxmlformats.org/officeDocument/2006/relationships" xmlns:v="urn:schemas-microsoft-com:vml" xmlns:w="http://schemas.openxmlformats.org/wordprocessingml/2006/main" xmlns:w10="urn:schemas-microsoft-com:office:word" xmlns:wp="http://schemas.openxmlformats.org/drawingml/2006/wordprocessingDrawing" xmlns:wps="http://schemas.microsoft.com/office/word/2010/wordprocessingShape" xmlns:wpg="http://schemas.microsoft.com/office/word/2010/wordprocessingGroup" xmlns:mc="http://schemas.openxmlformats.org/markup-compatibility/2006" xmlns:wp14="http://schemas.microsoft.com/office/word/2010/wordprocessingDrawing" xmlns:w14="http://schemas.microsoft.com/office/word/2010/wordml" mc:Ignorable="w14 wp14">
+<w:document xmlns:wpc="http://schemas.microsoft.com/office/word/2010/wordprocessingCanvas" xmlns:cx="http://schemas.microsoft.com/office/drawing/2014/chartex" xmlns:cx1="http://schemas.microsoft.com/office/drawing/2015/9/8/chartex" xmlns:cx2="http://schemas.microsoft.com/office/drawing/2015/10/21/chartex" xmlns:cx3="http://schemas.microsoft.com/office/drawing/2016/5/9/chartex" xmlns:cx4="http://schemas.microsoft.com/office/drawing/2016/5/10/chartex" xmlns:cx5="http://schemas.microsoft.com/office/drawing/2016/5/11/chartex" xmlns:cx6="http://schemas.microsoft.com/office/drawing/2016/5/12/chartex" xmlns:cx7="http://schemas.microsoft.com/office/drawing/2016/5/13/chartex" xmlns:cx8="http://schemas.microsoft.com/office/drawing/2016/5/14/chartex" xmlns:mc="http://schemas.openxmlformats.org/markup-compatibility/2006" xmlns:aink="http://schemas.microsoft.com/office/drawing/2016/ink" xmlns:am3d="http://schemas.microsoft.com/office/drawing/2017/model3d" xmlns:o="urn:schemas-microsoft-com:office:office" xmlns:r="http://schemas.openxmlformats.org/officeDocument/2006/relationships" xmlns:m="http://schemas.openxmlformats.org/officeDocument/2006/math" xmlns:v="urn:schemas-microsoft-com:vml" xmlns:wp14="http://schemas.microsoft.com/office/word/2010/wordprocessingDrawing" xmlns:wp="http://schemas.openxmlformats.org/drawingml/2006/wordprocessingDrawing" xmlns:w10="urn:schemas-microsoft-com:office:word" xmlns:w="http://schemas.openxmlformats.org/wordprocessingml/2006/main" xmlns:w14="http://schemas.microsoft.com/office/word/2010/wordml" xmlns:w15="http://schemas.microsoft.com/office/word/2012/wordml" xmlns:w16cex="http://schemas.microsoft.com/office/word/2018/wordml/cex" xmlns:w16cid="http://schemas.microsoft.com/office/word/2016/wordml/cid" xmlns:w16="http://schemas.microsoft.com/office/word/2018/wordml" xmlns:w16se="http://schemas.microsoft.com/office/word/2015/wordml/symex" xmlns:wpg="http://schemas.microsoft.com/office/word/2010/wordprocessingGroup" xmlns:wpi="http://schemas.microsoft.com/office/word/2010/wordprocessingInk" xmlns:wne="http://schemas.microsoft.com/office/word/2006/wordml" xmlns:wps="http://schemas.microsoft.com/office/word/2010/wordprocessingShape" mc:Ignorable="w14 w15 w16se w16cid w16 w16cex wp14">
   <w:body>
     <w:p>
       <w:pPr>
         <w:pStyle w:val="Standard"/>
         <w:jc w:val="center"/>
         <w:rPr>
-          <w:b/>
           <w:b/>
           <w:bCs/>
           <w:sz w:val="32"/>
@@ -30,33 +29,22 @@
         <w:jc w:val="center"/>
         <w:rPr>
           <w:b/>
-          <w:b/>
           <w:bCs/>
           <w:sz w:val="32"/>
           <w:szCs w:val="32"/>
         </w:rPr>
       </w:pPr>
-      <w:r>
-        <w:rPr>
-          <w:b/>
-          <w:bCs/>
-          <w:sz w:val="32"/>
-          <w:szCs w:val="32"/>
-        </w:rPr>
-      </w:r>
     </w:p>
     <w:tbl>
       <w:tblPr>
         <w:tblW w:w="9638" w:type="dxa"/>
-        <w:jc w:val="left"/>
-        <w:tblInd w:w="0" w:type="dxa"/>
         <w:tblCellMar>
           <w:top w:w="55" w:type="dxa"/>
           <w:left w:w="55" w:type="dxa"/>
           <w:bottom w:w="55" w:type="dxa"/>
           <w:right w:w="55" w:type="dxa"/>
         </w:tblCellMar>
-        <w:tblLook w:val="04a0" w:noHBand="0" w:noVBand="1" w:firstColumn="1" w:lastRow="0" w:lastColumn="0" w:firstRow="1"/>
+        <w:tblLook w:val="04A0" w:firstRow="1" w:lastRow="0" w:firstColumn="1" w:lastColumn="0" w:noHBand="0" w:noVBand="1"/>
       </w:tblPr>
       <w:tblGrid>
         <w:gridCol w:w="3212"/>
@@ -64,7 +52,6 @@
         <w:gridCol w:w="3213"/>
       </w:tblGrid>
       <w:tr>
-        <w:trPr/>
         <w:tc>
           <w:tcPr>
             <w:tcW w:w="3212" w:type="dxa"/>
@@ -149,7 +136,6 @@
         </w:tc>
       </w:tr>
       <w:tr>
-        <w:trPr/>
         <w:tc>
           <w:tcPr>
             <w:tcW w:w="3212" w:type="dxa"/>
@@ -174,7 +160,55 @@
                 <w:szCs w:val="28"/>
                 <w:lang w:val="vi-VN"/>
               </w:rPr>
-              <w:t>Cung cấp chức năng tạo đơn hàng</w:t>
+              <w:t>Cung c</w:t>
+            </w:r>
+            <w:r>
+              <w:rPr>
+                <w:sz w:val="28"/>
+                <w:szCs w:val="28"/>
+                <w:lang w:val="vi-VN"/>
+              </w:rPr>
+              <w:t>ấ</w:t>
+            </w:r>
+            <w:r>
+              <w:rPr>
+                <w:sz w:val="28"/>
+                <w:szCs w:val="28"/>
+                <w:lang w:val="vi-VN"/>
+              </w:rPr>
+              <w:t>p ch</w:t>
+            </w:r>
+            <w:r>
+              <w:rPr>
+                <w:sz w:val="28"/>
+                <w:szCs w:val="28"/>
+                <w:lang w:val="vi-VN"/>
+              </w:rPr>
+              <w:t>ứ</w:t>
+            </w:r>
+            <w:r>
+              <w:rPr>
+                <w:sz w:val="28"/>
+                <w:szCs w:val="28"/>
+                <w:lang w:val="vi-VN"/>
+              </w:rPr>
+              <w:t>c năng t</w:t>
+            </w:r>
+            <w:r>
+              <w:rPr>
+                <w:sz w:val="28"/>
+                <w:szCs w:val="28"/>
+                <w:lang w:val="vi-VN"/>
+              </w:rPr>
+              <w:t>ạ</w:t>
+            </w:r>
+            <w:r>
+              <w:rPr>
+                <w:sz w:val="28"/>
+                <w:szCs w:val="28"/>
+                <w:lang w:val="vi-VN"/>
+              </w:rPr>
+              <w:t>o đơn hàng</w:t>
             </w:r>
           </w:p>
         </w:tc>
@@ -231,21 +265,76 @@
                 <w:szCs w:val="28"/>
                 <w:lang w:val="vi-VN"/>
               </w:rPr>
-              <w:t xml:space="preserve">Giúp </w:t>
-            </w:r>
-            <w:r>
-              <w:rPr>
-                <w:sz w:val="28"/>
-                <w:szCs w:val="28"/>
-                <w:lang w:val="vi-VN"/>
-              </w:rPr>
-              <w:t>tạo đơn hàng dể dàng ,  tiện lợi .</w:t>
+              <w:t>Giúp t</w:t>
+            </w:r>
+            <w:r>
+              <w:rPr>
+                <w:sz w:val="28"/>
+                <w:szCs w:val="28"/>
+                <w:lang w:val="vi-VN"/>
+              </w:rPr>
+              <w:t>ạ</w:t>
+            </w:r>
+            <w:r>
+              <w:rPr>
+                <w:sz w:val="28"/>
+                <w:szCs w:val="28"/>
+                <w:lang w:val="vi-VN"/>
+              </w:rPr>
+              <w:t>o đơn hàng d</w:t>
+            </w:r>
+            <w:r>
+              <w:rPr>
+                <w:sz w:val="28"/>
+                <w:szCs w:val="28"/>
+                <w:lang w:val="vi-VN"/>
+              </w:rPr>
+              <w:t>ể</w:t>
+            </w:r>
+            <w:r>
+              <w:rPr>
+                <w:sz w:val="28"/>
+                <w:szCs w:val="28"/>
+                <w:lang w:val="vi-VN"/>
+              </w:rPr>
+              <w:t xml:space="preserve"> dàng ,  ti</w:t>
+            </w:r>
+            <w:r>
+              <w:rPr>
+                <w:sz w:val="28"/>
+                <w:szCs w:val="28"/>
+                <w:lang w:val="vi-VN"/>
+              </w:rPr>
+              <w:t>ệ</w:t>
+            </w:r>
+            <w:r>
+              <w:rPr>
+                <w:sz w:val="28"/>
+                <w:szCs w:val="28"/>
+                <w:lang w:val="vi-VN"/>
+              </w:rPr>
+              <w:t>n l</w:t>
+            </w:r>
+            <w:r>
+              <w:rPr>
+                <w:sz w:val="28"/>
+                <w:szCs w:val="28"/>
+                <w:lang w:val="vi-VN"/>
+              </w:rPr>
+              <w:t>ợ</w:t>
+            </w:r>
+            <w:r>
+              <w:rPr>
+                <w:sz w:val="28"/>
+                <w:szCs w:val="28"/>
+                <w:lang w:val="vi-VN"/>
+              </w:rPr>
+              <w:t>i .</w:t>
             </w:r>
           </w:p>
         </w:tc>
       </w:tr>
       <w:tr>
-        <w:trPr/>
         <w:tc>
           <w:tcPr>
             <w:tcW w:w="3212" w:type="dxa"/>
@@ -270,14 +359,46 @@
                 <w:szCs w:val="28"/>
                 <w:lang w:val="vi-VN"/>
               </w:rPr>
-              <w:t xml:space="preserve">Tạo ra chức năng </w:t>
-            </w:r>
-            <w:r>
-              <w:rPr>
-                <w:sz w:val="28"/>
-                <w:szCs w:val="28"/>
-              </w:rPr>
-              <w:t>thao tác</w:t>
+              <w:t>T</w:t>
+            </w:r>
+            <w:r>
+              <w:rPr>
+                <w:sz w:val="28"/>
+                <w:szCs w:val="28"/>
+                <w:lang w:val="vi-VN"/>
+              </w:rPr>
+              <w:t>ạ</w:t>
+            </w:r>
+            <w:r>
+              <w:rPr>
+                <w:sz w:val="28"/>
+                <w:szCs w:val="28"/>
+                <w:lang w:val="vi-VN"/>
+              </w:rPr>
+              <w:t>o ra ch</w:t>
+            </w:r>
+            <w:r>
+              <w:rPr>
+                <w:sz w:val="28"/>
+                <w:szCs w:val="28"/>
+                <w:lang w:val="vi-VN"/>
+              </w:rPr>
+              <w:t>ứ</w:t>
+            </w:r>
+            <w:r>
+              <w:rPr>
+                <w:sz w:val="28"/>
+                <w:szCs w:val="28"/>
+                <w:lang w:val="vi-VN"/>
+              </w:rPr>
+              <w:t xml:space="preserve">c năng </w:t>
+            </w:r>
+            <w:r>
+              <w:rPr>
+                <w:sz w:val="28"/>
+                <w:szCs w:val="28"/>
+              </w:rPr>
+              <w:t>quản lý</w:t>
             </w:r>
             <w:r>
               <w:rPr>
@@ -286,13 +407,6 @@
                 <w:lang w:val="vi-VN"/>
               </w:rPr>
               <w:t xml:space="preserve"> đơn hàng</w:t>
-            </w:r>
-            <w:r>
-              <w:rPr>
-                <w:sz w:val="28"/>
-                <w:szCs w:val="28"/>
-              </w:rPr>
-              <w:t xml:space="preserve"> đã tạo</w:t>
             </w:r>
           </w:p>
         </w:tc>
@@ -350,7 +464,39 @@
                 <w:szCs w:val="28"/>
                 <w:lang w:val="vi-VN"/>
               </w:rPr>
-              <w:t>Giúp người dùng tra cứu</w:t>
+              <w:t>Giúp ngư</w:t>
+            </w:r>
+            <w:r>
+              <w:rPr>
+                <w:sz w:val="28"/>
+                <w:szCs w:val="28"/>
+                <w:lang w:val="vi-VN"/>
+              </w:rPr>
+              <w:t>ờ</w:t>
+            </w:r>
+            <w:r>
+              <w:rPr>
+                <w:sz w:val="28"/>
+                <w:szCs w:val="28"/>
+                <w:lang w:val="vi-VN"/>
+              </w:rPr>
+              <w:t>i dùng tra c</w:t>
+            </w:r>
+            <w:r>
+              <w:rPr>
+                <w:sz w:val="28"/>
+                <w:szCs w:val="28"/>
+                <w:lang w:val="vi-VN"/>
+              </w:rPr>
+              <w:t>ứ</w:t>
+            </w:r>
+            <w:r>
+              <w:rPr>
+                <w:sz w:val="28"/>
+                <w:szCs w:val="28"/>
+                <w:lang w:val="vi-VN"/>
+              </w:rPr>
+              <w:t>u</w:t>
             </w:r>
             <w:r>
               <w:rPr>
@@ -372,13 +518,26 @@
                 <w:sz w:val="28"/>
                 <w:szCs w:val="28"/>
               </w:rPr>
-              <w:t xml:space="preserve"> 1 cách nhanh gọn,chính xác</w:t>
+              <w:t xml:space="preserve"> 1 cách nhanh g</w:t>
+            </w:r>
+            <w:r>
+              <w:rPr>
+                <w:sz w:val="28"/>
+                <w:szCs w:val="28"/>
+              </w:rPr>
+              <w:t>ọ</w:t>
+            </w:r>
+            <w:r>
+              <w:rPr>
+                <w:sz w:val="28"/>
+                <w:szCs w:val="28"/>
+              </w:rPr>
+              <w:t>n,chính xác</w:t>
             </w:r>
           </w:p>
         </w:tc>
       </w:tr>
       <w:tr>
-        <w:trPr/>
         <w:tc>
           <w:tcPr>
             <w:tcW w:w="3212" w:type="dxa"/>
@@ -402,7 +561,49 @@
                 <w:sz w:val="28"/>
                 <w:szCs w:val="28"/>
               </w:rPr>
-              <w:t>Tạo ra chức năng thống kê</w:t>
+              <w:t>T</w:t>
+            </w:r>
+            <w:r>
+              <w:rPr>
+                <w:sz w:val="28"/>
+                <w:szCs w:val="28"/>
+              </w:rPr>
+              <w:t>ạ</w:t>
+            </w:r>
+            <w:r>
+              <w:rPr>
+                <w:sz w:val="28"/>
+                <w:szCs w:val="28"/>
+              </w:rPr>
+              <w:t>o ra ch</w:t>
+            </w:r>
+            <w:r>
+              <w:rPr>
+                <w:sz w:val="28"/>
+                <w:szCs w:val="28"/>
+              </w:rPr>
+              <w:t>ứ</w:t>
+            </w:r>
+            <w:r>
+              <w:rPr>
+                <w:sz w:val="28"/>
+                <w:szCs w:val="28"/>
+              </w:rPr>
+              <w:t>c năng th</w:t>
+            </w:r>
+            <w:r>
+              <w:rPr>
+                <w:sz w:val="28"/>
+                <w:szCs w:val="28"/>
+              </w:rPr>
+              <w:t>ố</w:t>
+            </w:r>
+            <w:r>
+              <w:rPr>
+                <w:sz w:val="28"/>
+                <w:szCs w:val="28"/>
+              </w:rPr>
+              <w:t>ng kê</w:t>
             </w:r>
             <w:r>
               <w:rPr>
@@ -436,15 +637,38 @@
                 <w:sz w:val="28"/>
                 <w:szCs w:val="28"/>
               </w:rPr>
-              <w:t>Chủ</w:t>
-            </w:r>
-            <w:r>
-              <w:rPr>
-                <w:sz w:val="28"/>
-                <w:szCs w:val="28"/>
-                <w:lang w:val="vi-VN"/>
-              </w:rPr>
-              <w:t xml:space="preserve"> cửa hàng</w:t>
+              <w:t>Ch</w:t>
+            </w:r>
+            <w:r>
+              <w:rPr>
+                <w:sz w:val="28"/>
+                <w:szCs w:val="28"/>
+              </w:rPr>
+              <w:t>ủ</w:t>
+            </w:r>
+            <w:r>
+              <w:rPr>
+                <w:sz w:val="28"/>
+                <w:szCs w:val="28"/>
+                <w:lang w:val="vi-VN"/>
+              </w:rPr>
+              <w:t xml:space="preserve"> c</w:t>
+            </w:r>
+            <w:r>
+              <w:rPr>
+                <w:sz w:val="28"/>
+                <w:szCs w:val="28"/>
+                <w:lang w:val="vi-VN"/>
+              </w:rPr>
+              <w:t>ử</w:t>
+            </w:r>
+            <w:r>
+              <w:rPr>
+                <w:sz w:val="28"/>
+                <w:szCs w:val="28"/>
+                <w:lang w:val="vi-VN"/>
+              </w:rPr>
+              <w:t>a hàng</w:t>
             </w:r>
           </w:p>
         </w:tc>
@@ -472,14 +696,60 @@
                 <w:szCs w:val="28"/>
                 <w:lang w:val="vi-VN"/>
               </w:rPr>
-              <w:t xml:space="preserve">Giúp người dùng xem được doanh thu nhanh và </w:t>
-            </w:r>
-            <w:r>
-              <w:rPr>
-                <w:sz w:val="28"/>
-                <w:szCs w:val="28"/>
-              </w:rPr>
-              <w:t>trực quan</w:t>
+              <w:t>Giúp ngư</w:t>
+            </w:r>
+            <w:r>
+              <w:rPr>
+                <w:sz w:val="28"/>
+                <w:szCs w:val="28"/>
+                <w:lang w:val="vi-VN"/>
+              </w:rPr>
+              <w:t>ờ</w:t>
+            </w:r>
+            <w:r>
+              <w:rPr>
+                <w:sz w:val="28"/>
+                <w:szCs w:val="28"/>
+                <w:lang w:val="vi-VN"/>
+              </w:rPr>
+              <w:t>i dùng xem đư</w:t>
+            </w:r>
+            <w:r>
+              <w:rPr>
+                <w:sz w:val="28"/>
+                <w:szCs w:val="28"/>
+                <w:lang w:val="vi-VN"/>
+              </w:rPr>
+              <w:t>ợ</w:t>
+            </w:r>
+            <w:r>
+              <w:rPr>
+                <w:sz w:val="28"/>
+                <w:szCs w:val="28"/>
+                <w:lang w:val="vi-VN"/>
+              </w:rPr>
+              <w:t xml:space="preserve">c doanh thu nhanh và </w:t>
+            </w:r>
+            <w:r>
+              <w:rPr>
+                <w:sz w:val="28"/>
+                <w:szCs w:val="28"/>
+              </w:rPr>
+              <w:t>tr</w:t>
+            </w:r>
+            <w:r>
+              <w:rPr>
+                <w:sz w:val="28"/>
+                <w:szCs w:val="28"/>
+              </w:rPr>
+              <w:t>ự</w:t>
+            </w:r>
+            <w:r>
+              <w:rPr>
+                <w:sz w:val="28"/>
+                <w:szCs w:val="28"/>
+              </w:rPr>
+              <w:t>c quan</w:t>
             </w:r>
           </w:p>
         </w:tc>
@@ -491,20 +761,11 @@
         <w:jc w:val="center"/>
         <w:rPr>
           <w:b/>
-          <w:b/>
           <w:bCs/>
           <w:sz w:val="32"/>
           <w:szCs w:val="32"/>
         </w:rPr>
       </w:pPr>
-      <w:r>
-        <w:rPr>
-          <w:b/>
-          <w:bCs/>
-          <w:sz w:val="32"/>
-          <w:szCs w:val="32"/>
-        </w:rPr>
-      </w:r>
     </w:p>
     <w:p>
       <w:pPr>
@@ -512,20 +773,11 @@
         <w:jc w:val="center"/>
         <w:rPr>
           <w:b/>
-          <w:b/>
           <w:bCs/>
           <w:sz w:val="32"/>
           <w:szCs w:val="32"/>
         </w:rPr>
       </w:pPr>
-      <w:r>
-        <w:rPr>
-          <w:b/>
-          <w:bCs/>
-          <w:sz w:val="32"/>
-          <w:szCs w:val="32"/>
-        </w:rPr>
-      </w:r>
     </w:p>
     <w:p>
       <w:pPr>
@@ -533,70 +785,51 @@
         <w:jc w:val="center"/>
         <w:rPr>
           <w:b/>
-          <w:b/>
           <w:bCs/>
           <w:sz w:val="32"/>
           <w:szCs w:val="32"/>
         </w:rPr>
       </w:pPr>
-      <w:r>
-        <w:rPr>
-          <w:b/>
-          <w:bCs/>
-          <w:sz w:val="32"/>
-          <w:szCs w:val="32"/>
-        </w:rPr>
-      </w:r>
     </w:p>
-    <w:p>
-      <w:pPr>
-        <w:pStyle w:val="Normal"/>
-        <w:rPr/>
-      </w:pPr>
-      <w:r>
-        <w:rPr/>
-      </w:r>
-    </w:p>
+    <w:p/>
     <w:sectPr>
-      <w:type w:val="nextPage"/>
       <w:pgSz w:w="11906" w:h="16838"/>
-      <w:pgMar w:left="1134" w:right="1134" w:header="0" w:top="1134" w:footer="0" w:bottom="1134" w:gutter="0"/>
-      <w:pgNumType w:fmt="decimal"/>
-      <w:formProt w:val="false"/>
-      <w:textDirection w:val="lrTb"/>
-      <w:docGrid w:type="default" w:linePitch="100" w:charSpace="0"/>
+      <w:pgMar w:top="1134" w:right="1134" w:bottom="1134" w:left="1134" w:header="0" w:footer="0" w:gutter="0"/>
+      <w:cols w:space="720"/>
+      <w:formProt w:val="0"/>
+      <w:docGrid w:linePitch="100"/>
     </w:sectPr>
   </w:body>
 </w:document>
 </file>
 
 <file path=word/styles.xml><?xml version="1.0" encoding="utf-8"?>
-<w:styles xmlns:w="http://schemas.openxmlformats.org/wordprocessingml/2006/main" xmlns:w14="http://schemas.microsoft.com/office/word/2010/wordml" xmlns:mc="http://schemas.openxmlformats.org/markup-compatibility/2006" mc:Ignorable="w14">
+<w:styles xmlns:mc="http://schemas.openxmlformats.org/markup-compatibility/2006" xmlns:r="http://schemas.openxmlformats.org/officeDocument/2006/relationships" xmlns:w="http://schemas.openxmlformats.org/wordprocessingml/2006/main" xmlns:w14="http://schemas.microsoft.com/office/word/2010/wordml" xmlns:w15="http://schemas.microsoft.com/office/word/2012/wordml" xmlns:w16cex="http://schemas.microsoft.com/office/word/2018/wordml/cex" xmlns:w16cid="http://schemas.microsoft.com/office/word/2016/wordml/cid" xmlns:w16="http://schemas.microsoft.com/office/word/2018/wordml" xmlns:w16se="http://schemas.microsoft.com/office/word/2015/wordml/symex" mc:Ignorable="w14 w15 w16se w16cid w16 w16cex">
   <w:docDefaults>
     <w:rPrDefault>
       <w:rPr>
-        <w:rFonts w:ascii="Calibri" w:hAnsi="Calibri" w:eastAsia="Calibri" w:cs="" w:asciiTheme="minorHAnsi" w:cstheme="minorBidi" w:eastAsiaTheme="minorHAnsi" w:hAnsiTheme="minorHAnsi"/>
+        <w:rFonts w:asciiTheme="minorHAnsi" w:eastAsiaTheme="minorHAnsi" w:hAnsiTheme="minorHAnsi" w:cstheme="minorBidi"/>
         <w:szCs w:val="22"/>
         <w:lang w:val="en-US" w:eastAsia="en-US" w:bidi="ar-SA"/>
       </w:rPr>
     </w:rPrDefault>
     <w:pPrDefault>
       <w:pPr>
-        <w:suppressAutoHyphens w:val="true"/>
+        <w:suppressAutoHyphens/>
       </w:pPr>
     </w:pPrDefault>
   </w:docDefaults>
   <w:latentStyles w:defLockedState="0" w:defUIPriority="99" w:defSemiHidden="0" w:defUnhideWhenUsed="0" w:defQFormat="0" w:count="376">
     <w:lsdException w:name="Normal" w:uiPriority="0" w:qFormat="1"/>
     <w:lsdException w:name="heading 1" w:uiPriority="9" w:qFormat="1"/>
-    <w:lsdException w:name="heading 2" w:uiPriority="9" w:semiHidden="1" w:unhideWhenUsed="1" w:qFormat="1"/>
-    <w:lsdException w:name="heading 3" w:uiPriority="9" w:semiHidden="1" w:unhideWhenUsed="1" w:qFormat="1"/>
-    <w:lsdException w:name="heading 4" w:uiPriority="9" w:semiHidden="1" w:unhideWhenUsed="1" w:qFormat="1"/>
-    <w:lsdException w:name="heading 5" w:uiPriority="9" w:semiHidden="1" w:unhideWhenUsed="1" w:qFormat="1"/>
-    <w:lsdException w:name="heading 6" w:uiPriority="9" w:semiHidden="1" w:unhideWhenUsed="1" w:qFormat="1"/>
-    <w:lsdException w:name="heading 7" w:uiPriority="9" w:semiHidden="1" w:unhideWhenUsed="1" w:qFormat="1"/>
-    <w:lsdException w:name="heading 8" w:uiPriority="9" w:semiHidden="1" w:unhideWhenUsed="1" w:qFormat="1"/>
-    <w:lsdException w:name="heading 9" w:uiPriority="9" w:semiHidden="1" w:unhideWhenUsed="1" w:qFormat="1"/>
+    <w:lsdException w:name="heading 2" w:semiHidden="1" w:uiPriority="9" w:unhideWhenUsed="1" w:qFormat="1"/>
+    <w:lsdException w:name="heading 3" w:semiHidden="1" w:uiPriority="9" w:unhideWhenUsed="1" w:qFormat="1"/>
+    <w:lsdException w:name="heading 4" w:semiHidden="1" w:uiPriority="9" w:unhideWhenUsed="1" w:qFormat="1"/>
+    <w:lsdException w:name="heading 5" w:semiHidden="1" w:uiPriority="9" w:unhideWhenUsed="1" w:qFormat="1"/>
+    <w:lsdException w:name="heading 6" w:semiHidden="1" w:uiPriority="9" w:unhideWhenUsed="1" w:qFormat="1"/>
+    <w:lsdException w:name="heading 7" w:semiHidden="1" w:uiPriority="9" w:unhideWhenUsed="1" w:qFormat="1"/>
+    <w:lsdException w:name="heading 8" w:semiHidden="1" w:uiPriority="9" w:unhideWhenUsed="1" w:qFormat="1"/>
+    <w:lsdException w:name="heading 9" w:semiHidden="1" w:uiPriority="9" w:unhideWhenUsed="1" w:qFormat="1"/>
     <w:lsdException w:name="index 1" w:semiHidden="1" w:unhideWhenUsed="1"/>
     <w:lsdException w:name="index 2" w:semiHidden="1" w:unhideWhenUsed="1"/>
     <w:lsdException w:name="index 3" w:semiHidden="1" w:unhideWhenUsed="1"/>
@@ -606,22 +839,22 @@
     <w:lsdException w:name="index 7" w:semiHidden="1" w:unhideWhenUsed="1"/>
     <w:lsdException w:name="index 8" w:semiHidden="1" w:unhideWhenUsed="1"/>
     <w:lsdException w:name="index 9" w:semiHidden="1" w:unhideWhenUsed="1"/>
-    <w:lsdException w:name="toc 1" w:uiPriority="39" w:semiHidden="1" w:unhideWhenUsed="1"/>
-    <w:lsdException w:name="toc 2" w:uiPriority="39" w:semiHidden="1" w:unhideWhenUsed="1"/>
-    <w:lsdException w:name="toc 3" w:uiPriority="39" w:semiHidden="1" w:unhideWhenUsed="1"/>
-    <w:lsdException w:name="toc 4" w:uiPriority="39" w:semiHidden="1" w:unhideWhenUsed="1"/>
-    <w:lsdException w:name="toc 5" w:uiPriority="39" w:semiHidden="1" w:unhideWhenUsed="1"/>
-    <w:lsdException w:name="toc 6" w:uiPriority="39" w:semiHidden="1" w:unhideWhenUsed="1"/>
-    <w:lsdException w:name="toc 7" w:uiPriority="39" w:semiHidden="1" w:unhideWhenUsed="1"/>
-    <w:lsdException w:name="toc 8" w:uiPriority="39" w:semiHidden="1" w:unhideWhenUsed="1"/>
-    <w:lsdException w:name="toc 9" w:uiPriority="39" w:semiHidden="1" w:unhideWhenUsed="1"/>
+    <w:lsdException w:name="toc 1" w:semiHidden="1" w:uiPriority="39" w:unhideWhenUsed="1"/>
+    <w:lsdException w:name="toc 2" w:semiHidden="1" w:uiPriority="39" w:unhideWhenUsed="1"/>
+    <w:lsdException w:name="toc 3" w:semiHidden="1" w:uiPriority="39" w:unhideWhenUsed="1"/>
+    <w:lsdException w:name="toc 4" w:semiHidden="1" w:uiPriority="39" w:unhideWhenUsed="1"/>
+    <w:lsdException w:name="toc 5" w:semiHidden="1" w:uiPriority="39" w:unhideWhenUsed="1"/>
+    <w:lsdException w:name="toc 6" w:semiHidden="1" w:uiPriority="39" w:unhideWhenUsed="1"/>
+    <w:lsdException w:name="toc 7" w:semiHidden="1" w:uiPriority="39" w:unhideWhenUsed="1"/>
+    <w:lsdException w:name="toc 8" w:semiHidden="1" w:uiPriority="39" w:unhideWhenUsed="1"/>
+    <w:lsdException w:name="toc 9" w:semiHidden="1" w:uiPriority="39" w:unhideWhenUsed="1"/>
     <w:lsdException w:name="Normal Indent" w:semiHidden="1" w:unhideWhenUsed="1"/>
     <w:lsdException w:name="footnote text" w:semiHidden="1" w:unhideWhenUsed="1"/>
     <w:lsdException w:name="annotation text" w:semiHidden="1" w:unhideWhenUsed="1"/>
     <w:lsdException w:name="header" w:semiHidden="1" w:unhideWhenUsed="1"/>
     <w:lsdException w:name="footer" w:semiHidden="1" w:unhideWhenUsed="1"/>
     <w:lsdException w:name="index heading" w:semiHidden="1" w:unhideWhenUsed="1"/>
-    <w:lsdException w:name="caption" w:uiPriority="35" w:semiHidden="1" w:unhideWhenUsed="1" w:qFormat="1"/>
+    <w:lsdException w:name="caption" w:semiHidden="1" w:uiPriority="35" w:unhideWhenUsed="1" w:qFormat="1"/>
     <w:lsdException w:name="table of figures" w:semiHidden="1" w:unhideWhenUsed="1"/>
     <w:lsdException w:name="envelope address" w:semiHidden="1" w:unhideWhenUsed="1"/>
     <w:lsdException w:name="envelope return" w:semiHidden="1" w:unhideWhenUsed="1"/>
@@ -652,7 +885,7 @@
     <w:lsdException w:name="Title" w:uiPriority="10" w:qFormat="1"/>
     <w:lsdException w:name="Closing" w:semiHidden="1" w:unhideWhenUsed="1"/>
     <w:lsdException w:name="Signature" w:semiHidden="1" w:unhideWhenUsed="1"/>
-    <w:lsdException w:name="Default Paragraph Font" w:uiPriority="1" w:semiHidden="1" w:unhideWhenUsed="1"/>
+    <w:lsdException w:name="Default Paragraph Font" w:semiHidden="1" w:uiPriority="1" w:unhideWhenUsed="1"/>
     <w:lsdException w:name="Body Text" w:semiHidden="1" w:unhideWhenUsed="1"/>
     <w:lsdException w:name="Body Text Indent" w:semiHidden="1" w:unhideWhenUsed="1"/>
     <w:lsdException w:name="List Continue" w:semiHidden="1" w:unhideWhenUsed="1"/>
@@ -852,8 +1085,8 @@
     <w:lsdException w:name="Subtle Reference" w:uiPriority="31" w:qFormat="1"/>
     <w:lsdException w:name="Intense Reference" w:uiPriority="32" w:qFormat="1"/>
     <w:lsdException w:name="Book Title" w:uiPriority="33" w:qFormat="1"/>
-    <w:lsdException w:name="Bibliography" w:uiPriority="37" w:semiHidden="1" w:unhideWhenUsed="1"/>
-    <w:lsdException w:name="TOC Heading" w:uiPriority="39" w:semiHidden="1" w:unhideWhenUsed="1" w:qFormat="1"/>
+    <w:lsdException w:name="Bibliography" w:semiHidden="1" w:uiPriority="37" w:unhideWhenUsed="1"/>
+    <w:lsdException w:name="TOC Heading" w:semiHidden="1" w:uiPriority="39" w:unhideWhenUsed="1" w:qFormat="1"/>
     <w:lsdException w:name="Plain Table 1" w:uiPriority="41"/>
     <w:lsdException w:name="Plain Table 2" w:uiPriority="42"/>
     <w:lsdException w:name="Plain Table 3" w:uiPriority="43"/>
@@ -964,130 +1197,26 @@
     <w:lsdException w:name="Unresolved Mention" w:semiHidden="1" w:unhideWhenUsed="1"/>
     <w:lsdException w:name="Smart Link" w:semiHidden="1" w:unhideWhenUsed="1"/>
   </w:latentStyles>
-  <w:style w:type="paragraph" w:styleId="Normal" w:default="1">
+  <w:style w:type="paragraph" w:default="1" w:styleId="Normal">
     <w:name w:val="Normal"/>
     <w:qFormat/>
-    <w:rsid w:val="00b05d0d"/>
+    <w:rsid w:val="00B05D0D"/>
     <w:pPr>
-      <w:widowControl/>
-      <w:suppressAutoHyphens w:val="true"/>
-      <w:bidi w:val="0"/>
-      <w:spacing w:lineRule="auto" w:line="240" w:before="0" w:after="0"/>
-      <w:jc w:val="left"/>
       <w:textAlignment w:val="baseline"/>
     </w:pPr>
     <w:rPr>
-      <w:rFonts w:ascii="Liberation Serif" w:hAnsi="Liberation Serif" w:eastAsia="Noto Serif CJK SC" w:cs="Lohit Devanagari"/>
-      <w:color w:val="auto"/>
+      <w:rFonts w:ascii="Liberation Serif" w:eastAsia="Noto Serif CJK SC" w:hAnsi="Liberation Serif" w:cs="Lohit Devanagari"/>
       <w:kern w:val="2"/>
       <w:sz w:val="24"/>
       <w:szCs w:val="24"/>
-      <w:lang w:eastAsia="zh-CN" w:bidi="hi-IN" w:val="en-US"/>
+      <w:lang w:eastAsia="zh-CN" w:bidi="hi-IN"/>
     </w:rPr>
   </w:style>
-  <w:style w:type="character" w:styleId="DefaultParagraphFont" w:default="1">
+  <w:style w:type="character" w:default="1" w:styleId="DefaultParagraphFont">
     <w:name w:val="Default Paragraph Font"/>
     <w:uiPriority w:val="1"/>
     <w:semiHidden/>
     <w:unhideWhenUsed/>
-    <w:qFormat/>
-    <w:rPr/>
-  </w:style>
-  <w:style w:type="paragraph" w:styleId="Heading">
-    <w:name w:val="Heading"/>
-    <w:basedOn w:val="Normal"/>
-    <w:next w:val="TextBody"/>
-    <w:qFormat/>
-    <w:pPr>
-      <w:keepNext w:val="true"/>
-      <w:spacing w:before="240" w:after="120"/>
-    </w:pPr>
-    <w:rPr>
-      <w:rFonts w:ascii="Liberation Sans" w:hAnsi="Liberation Sans" w:eastAsia="Noto Sans CJK SC" w:cs="Lohit Devanagari"/>
-      <w:sz w:val="28"/>
-      <w:szCs w:val="28"/>
-    </w:rPr>
-  </w:style>
-  <w:style w:type="paragraph" w:styleId="TextBody">
-    <w:name w:val="Body Text"/>
-    <w:basedOn w:val="Normal"/>
-    <w:pPr>
-      <w:spacing w:lineRule="auto" w:line="276" w:before="0" w:after="140"/>
-    </w:pPr>
-    <w:rPr/>
-  </w:style>
-  <w:style w:type="paragraph" w:styleId="List">
-    <w:name w:val="List"/>
-    <w:basedOn w:val="TextBody"/>
-    <w:pPr/>
-    <w:rPr>
-      <w:rFonts w:cs="Lohit Devanagari"/>
-    </w:rPr>
-  </w:style>
-  <w:style w:type="paragraph" w:styleId="Caption">
-    <w:name w:val="Caption"/>
-    <w:basedOn w:val="Normal"/>
-    <w:qFormat/>
-    <w:pPr>
-      <w:suppressLineNumbers/>
-      <w:spacing w:before="120" w:after="120"/>
-    </w:pPr>
-    <w:rPr>
-      <w:rFonts w:cs="Lohit Devanagari"/>
-      <w:i/>
-      <w:iCs/>
-      <w:sz w:val="24"/>
-      <w:szCs w:val="24"/>
-    </w:rPr>
-  </w:style>
-  <w:style w:type="paragraph" w:styleId="Index">
-    <w:name w:val="Index"/>
-    <w:basedOn w:val="Normal"/>
-    <w:qFormat/>
-    <w:pPr>
-      <w:suppressLineNumbers/>
-    </w:pPr>
-    <w:rPr>
-      <w:rFonts w:cs="Lohit Devanagari"/>
-    </w:rPr>
-  </w:style>
-  <w:style w:type="paragraph" w:styleId="Standard" w:customStyle="1">
-    <w:name w:val="Standard"/>
-    <w:qFormat/>
-    <w:rsid w:val="00b05d0d"/>
-    <w:pPr>
-      <w:widowControl/>
-      <w:suppressAutoHyphens w:val="true"/>
-      <w:bidi w:val="0"/>
-      <w:spacing w:lineRule="auto" w:line="240" w:before="0" w:after="0"/>
-      <w:jc w:val="left"/>
-      <w:textAlignment w:val="baseline"/>
-    </w:pPr>
-    <w:rPr>
-      <w:rFonts w:ascii="Liberation Serif" w:hAnsi="Liberation Serif" w:eastAsia="Noto Serif CJK SC" w:cs="Lohit Devanagari"/>
-      <w:color w:val="auto"/>
-      <w:kern w:val="2"/>
-      <w:sz w:val="24"/>
-      <w:szCs w:val="24"/>
-      <w:lang w:eastAsia="zh-CN" w:bidi="hi-IN" w:val="en-US"/>
-    </w:rPr>
-  </w:style>
-  <w:style w:type="paragraph" w:styleId="TableContents" w:customStyle="1">
-    <w:name w:val="Table Contents"/>
-    <w:basedOn w:val="Standard"/>
-    <w:qFormat/>
-    <w:rsid w:val="00b05d0d"/>
-    <w:pPr>
-      <w:suppressLineNumbers/>
-    </w:pPr>
-    <w:rPr/>
-  </w:style>
-  <w:style w:type="numbering" w:styleId="NoList" w:default="1">
-    <w:name w:val="No List"/>
-    <w:uiPriority w:val="99"/>
-    <w:semiHidden/>
-    <w:unhideWhenUsed/>
-    <w:qFormat/>
   </w:style>
   <w:style w:type="table" w:default="1" w:styleId="TableNormal">
     <w:name w:val="Normal Table"/>
@@ -1103,6 +1232,83 @@
         <w:right w:w="108" w:type="dxa"/>
       </w:tblCellMar>
     </w:tblPr>
+  </w:style>
+  <w:style w:type="numbering" w:default="1" w:styleId="NoList">
+    <w:name w:val="No List"/>
+    <w:uiPriority w:val="99"/>
+    <w:semiHidden/>
+    <w:unhideWhenUsed/>
+  </w:style>
+  <w:style w:type="paragraph" w:customStyle="1" w:styleId="Heading">
+    <w:name w:val="Heading"/>
+    <w:basedOn w:val="Normal"/>
+    <w:next w:val="BodyText"/>
+    <w:qFormat/>
+    <w:pPr>
+      <w:keepNext/>
+      <w:spacing w:before="240" w:after="120"/>
+    </w:pPr>
+    <w:rPr>
+      <w:rFonts w:ascii="Liberation Sans" w:eastAsia="Noto Sans CJK SC" w:hAnsi="Liberation Sans"/>
+      <w:sz w:val="28"/>
+      <w:szCs w:val="28"/>
+    </w:rPr>
+  </w:style>
+  <w:style w:type="paragraph" w:styleId="BodyText">
+    <w:name w:val="Body Text"/>
+    <w:basedOn w:val="Normal"/>
+    <w:pPr>
+      <w:spacing w:after="140" w:line="276" w:lineRule="auto"/>
+    </w:pPr>
+  </w:style>
+  <w:style w:type="paragraph" w:styleId="List">
+    <w:name w:val="List"/>
+    <w:basedOn w:val="BodyText"/>
+  </w:style>
+  <w:style w:type="paragraph" w:styleId="Caption">
+    <w:name w:val="caption"/>
+    <w:basedOn w:val="Normal"/>
+    <w:qFormat/>
+    <w:pPr>
+      <w:suppressLineNumbers/>
+      <w:spacing w:before="120" w:after="120"/>
+    </w:pPr>
+    <w:rPr>
+      <w:i/>
+      <w:iCs/>
+    </w:rPr>
+  </w:style>
+  <w:style w:type="paragraph" w:customStyle="1" w:styleId="Index">
+    <w:name w:val="Index"/>
+    <w:basedOn w:val="Normal"/>
+    <w:qFormat/>
+    <w:pPr>
+      <w:suppressLineNumbers/>
+    </w:pPr>
+  </w:style>
+  <w:style w:type="paragraph" w:customStyle="1" w:styleId="Standard">
+    <w:name w:val="Standard"/>
+    <w:qFormat/>
+    <w:rsid w:val="00B05D0D"/>
+    <w:pPr>
+      <w:textAlignment w:val="baseline"/>
+    </w:pPr>
+    <w:rPr>
+      <w:rFonts w:ascii="Liberation Serif" w:eastAsia="Noto Serif CJK SC" w:hAnsi="Liberation Serif" w:cs="Lohit Devanagari"/>
+      <w:kern w:val="2"/>
+      <w:sz w:val="24"/>
+      <w:szCs w:val="24"/>
+      <w:lang w:eastAsia="zh-CN" w:bidi="hi-IN"/>
+    </w:rPr>
+  </w:style>
+  <w:style w:type="paragraph" w:customStyle="1" w:styleId="TableContents">
+    <w:name w:val="Table Contents"/>
+    <w:basedOn w:val="Standard"/>
+    <w:qFormat/>
+    <w:rsid w:val="00B05D0D"/>
+    <w:pPr>
+      <w:suppressLineNumbers/>
+    </w:pPr>
   </w:style>
 </w:styles>
 </file>

</xml_diff>